<commit_message>
knopje beter code + kaartje begonnen
</commit_message>
<xml_diff>
--- a/info_A4S.docx
+++ b/info_A4S.docx
@@ -37,8 +37,6 @@
             </w:rPr>
             <w:t>Inhoud</w:t>
           </w:r>
-          <w:bookmarkStart w:id="0" w:name="_GoBack"/>
-          <w:bookmarkEnd w:id="0"/>
         </w:p>
         <w:p>
           <w:pPr>
@@ -1138,37 +1136,37 @@
           <w:lang w:val="nl-NL"/>
         </w:rPr>
       </w:pPr>
-      <w:bookmarkStart w:id="1" w:name="_Toc427259097"/>
+      <w:bookmarkStart w:id="0" w:name="_Toc427259097"/>
       <w:r>
         <w:rPr>
           <w:lang w:val="nl-NL"/>
         </w:rPr>
         <w:t>Installatie</w:t>
       </w:r>
+      <w:bookmarkEnd w:id="0"/>
+      <w:r>
+        <w:rPr>
+          <w:lang w:val="nl-NL"/>
+        </w:rPr>
+        <w:tab/>
+      </w:r>
+    </w:p>
+    <w:p>
+      <w:pPr>
+        <w:pStyle w:val="Kop2"/>
+        <w:rPr>
+          <w:lang w:val="nl-NL"/>
+        </w:rPr>
+      </w:pPr>
+      <w:bookmarkStart w:id="1" w:name="_Toc427259098"/>
+      <w:proofErr w:type="spellStart"/>
+      <w:r>
+        <w:rPr>
+          <w:lang w:val="nl-NL"/>
+        </w:rPr>
+        <w:t>Arduino</w:t>
+      </w:r>
       <w:bookmarkEnd w:id="1"/>
-      <w:r>
-        <w:rPr>
-          <w:lang w:val="nl-NL"/>
-        </w:rPr>
-        <w:tab/>
-      </w:r>
-    </w:p>
-    <w:p>
-      <w:pPr>
-        <w:pStyle w:val="Kop2"/>
-        <w:rPr>
-          <w:lang w:val="nl-NL"/>
-        </w:rPr>
-      </w:pPr>
-      <w:bookmarkStart w:id="2" w:name="_Toc427259098"/>
-      <w:proofErr w:type="spellStart"/>
-      <w:r>
-        <w:rPr>
-          <w:lang w:val="nl-NL"/>
-        </w:rPr>
-        <w:t>Arduino</w:t>
-      </w:r>
-      <w:bookmarkEnd w:id="2"/>
       <w:proofErr w:type="spellEnd"/>
     </w:p>
     <w:p>
@@ -1875,14 +1873,14 @@
           <w:lang w:val="nl-NL"/>
         </w:rPr>
       </w:pPr>
-      <w:bookmarkStart w:id="3" w:name="_Toc427259099"/>
+      <w:bookmarkStart w:id="2" w:name="_Toc427259099"/>
       <w:r>
         <w:rPr>
           <w:lang w:val="nl-NL"/>
         </w:rPr>
         <w:t>Scratch</w:t>
       </w:r>
-      <w:bookmarkEnd w:id="3"/>
+      <w:bookmarkEnd w:id="2"/>
     </w:p>
     <w:p>
       <w:pPr>
@@ -2341,7 +2339,7 @@
           <w:lang w:val="nl-NL"/>
         </w:rPr>
       </w:pPr>
-      <w:bookmarkStart w:id="4" w:name="_Toc427259100"/>
+      <w:bookmarkStart w:id="3" w:name="_Toc427259100"/>
       <w:r>
         <w:rPr>
           <w:lang w:val="nl-NL"/>
@@ -2349,7 +2347,7 @@
         <w:lastRenderedPageBreak/>
         <w:t>Voorbeelden</w:t>
       </w:r>
-      <w:bookmarkEnd w:id="4"/>
+      <w:bookmarkEnd w:id="3"/>
     </w:p>
     <w:p>
       <w:pPr>
@@ -2362,14 +2360,14 @@
           <w:lang w:val="nl-NL"/>
         </w:rPr>
       </w:pPr>
-      <w:bookmarkStart w:id="5" w:name="_Toc427259101"/>
+      <w:bookmarkStart w:id="4" w:name="_Toc427259101"/>
       <w:r>
         <w:rPr>
           <w:lang w:val="nl-NL"/>
         </w:rPr>
         <w:t>Digitaal</w:t>
       </w:r>
-      <w:bookmarkEnd w:id="5"/>
+      <w:bookmarkEnd w:id="4"/>
     </w:p>
     <w:p>
       <w:pPr>
@@ -2511,7 +2509,7 @@
           <w:lang w:val="nl-NL"/>
         </w:rPr>
       </w:pPr>
-      <w:bookmarkStart w:id="6" w:name="_Toc427259102"/>
+      <w:bookmarkStart w:id="5" w:name="_Toc427259102"/>
       <w:r>
         <w:rPr>
           <w:lang w:val="nl-NL"/>
@@ -2525,7 +2523,7 @@
         </w:rPr>
         <w:t>ampje</w:t>
       </w:r>
-      <w:bookmarkEnd w:id="6"/>
+      <w:bookmarkEnd w:id="5"/>
     </w:p>
     <w:p>
       <w:pPr>
@@ -2734,7 +2732,7 @@
           <w:lang w:val="nl-NL"/>
         </w:rPr>
       </w:pPr>
-      <w:bookmarkStart w:id="7" w:name="_Toc427259103"/>
+      <w:bookmarkStart w:id="6" w:name="_Toc427259103"/>
       <w:r>
         <w:rPr>
           <w:lang w:val="nl-NL"/>
@@ -2742,7 +2740,7 @@
         <w:lastRenderedPageBreak/>
         <w:t>Knop</w:t>
       </w:r>
-      <w:bookmarkEnd w:id="7"/>
+      <w:bookmarkEnd w:id="6"/>
     </w:p>
     <w:p>
       <w:pPr>
@@ -2891,65 +2889,40 @@
           <w:noProof/>
           <w:lang w:eastAsia="en-GB"/>
         </w:rPr>
-        <w:drawing>
-          <wp:inline distT="0" distB="0" distL="0" distR="0" wp14:anchorId="7793113D" wp14:editId="60093F3A">
-            <wp:extent cx="2686050" cy="2457450"/>
-            <wp:effectExtent l="0" t="0" r="0" b="0"/>
-            <wp:docPr id="5" name="Afbeelding 5" descr="C:\Users\Ellen\Documents\CoderDojo\git\yolo-happiness\code\knop.PNG"/>
-            <wp:cNvGraphicFramePr>
-              <a:graphicFrameLocks xmlns:a="http://schemas.openxmlformats.org/drawingml/2006/main" noChangeAspect="1"/>
-            </wp:cNvGraphicFramePr>
-            <a:graphic xmlns:a="http://schemas.openxmlformats.org/drawingml/2006/main">
-              <a:graphicData uri="http://schemas.openxmlformats.org/drawingml/2006/picture">
-                <pic:pic xmlns:pic="http://schemas.openxmlformats.org/drawingml/2006/picture">
-                  <pic:nvPicPr>
-                    <pic:cNvPr id="0" name="Picture 5" descr="C:\Users\Ellen\Documents\CoderDojo\git\yolo-happiness\code\knop.PNG"/>
-                    <pic:cNvPicPr>
-                      <a:picLocks noChangeAspect="1" noChangeArrowheads="1"/>
-                    </pic:cNvPicPr>
-                  </pic:nvPicPr>
-                  <pic:blipFill rotWithShape="1">
-                    <a:blip r:embed="rId22">
-                      <a:extLst>
-                        <a:ext uri="{28A0092B-C50C-407E-A947-70E740481C1C}">
-                          <a14:useLocalDpi xmlns:a14="http://schemas.microsoft.com/office/drawing/2010/main" val="0"/>
-                        </a:ext>
-                      </a:extLst>
-                    </a:blip>
-                    <a:srcRect l="4554" t="3908" r="3688" b="7127"/>
-                    <a:stretch/>
-                  </pic:blipFill>
-                  <pic:spPr bwMode="auto">
-                    <a:xfrm>
-                      <a:off x="0" y="0"/>
-                      <a:ext cx="2686050" cy="2457450"/>
-                    </a:xfrm>
-                    <a:prstGeom prst="rect">
-                      <a:avLst/>
-                    </a:prstGeom>
-                    <a:noFill/>
-                    <a:ln>
-                      <a:noFill/>
-                    </a:ln>
-                    <a:extLst>
-                      <a:ext uri="{53640926-AAD7-44D8-BBD7-CCE9431645EC}">
-                        <a14:shadowObscured xmlns:a14="http://schemas.microsoft.com/office/drawing/2010/main"/>
-                      </a:ext>
-                    </a:extLst>
-                  </pic:spPr>
-                </pic:pic>
-              </a:graphicData>
-            </a:graphic>
-          </wp:inline>
-        </w:drawing>
-      </w:r>
-    </w:p>
-    <w:p>
-      <w:pPr>
-        <w:rPr>
-          <w:lang w:val="nl-NL"/>
-        </w:rPr>
-      </w:pPr>
+        <w:pict>
+          <v:shapetype id="_x0000_t75" coordsize="21600,21600" o:spt="75" o:preferrelative="t" path="m@4@5l@4@11@9@11@9@5xe" filled="f" stroked="f">
+            <v:stroke joinstyle="miter"/>
+            <v:formulas>
+              <v:f eqn="if lineDrawn pixelLineWidth 0"/>
+              <v:f eqn="sum @0 1 0"/>
+              <v:f eqn="sum 0 0 @1"/>
+              <v:f eqn="prod @2 1 2"/>
+              <v:f eqn="prod @3 21600 pixelWidth"/>
+              <v:f eqn="prod @3 21600 pixelHeight"/>
+              <v:f eqn="sum @0 0 1"/>
+              <v:f eqn="prod @6 1 2"/>
+              <v:f eqn="prod @7 21600 pixelWidth"/>
+              <v:f eqn="sum @8 21600 0"/>
+              <v:f eqn="prod @7 21600 pixelHeight"/>
+              <v:f eqn="sum @10 21600 0"/>
+            </v:formulas>
+            <v:path o:extrusionok="f" gradientshapeok="t" o:connecttype="rect"/>
+            <o:lock v:ext="edit" aspectratio="t"/>
+          </v:shapetype>
+          <v:shape id="_x0000_i1026" type="#_x0000_t75" style="width:292.55pt;height:221.45pt">
+            <v:imagedata r:id="rId22" o:title="knopje_beter"/>
+          </v:shape>
+        </w:pict>
+      </w:r>
+    </w:p>
+    <w:p>
+      <w:pPr>
+        <w:rPr>
+          <w:lang w:val="nl-NL"/>
+        </w:rPr>
+      </w:pPr>
+      <w:bookmarkStart w:id="7" w:name="_GoBack"/>
+      <w:bookmarkEnd w:id="7"/>
       <w:r>
         <w:rPr>
           <w:lang w:val="nl-NL"/>
@@ -3438,26 +3411,7 @@
           <w:lang w:val="nl-NL"/>
         </w:rPr>
         <w:pict>
-          <v:shapetype id="_x0000_t75" coordsize="21600,21600" o:spt="75" o:preferrelative="t" path="m@4@5l@4@11@9@11@9@5xe" filled="f" stroked="f">
-            <v:stroke joinstyle="miter"/>
-            <v:formulas>
-              <v:f eqn="if lineDrawn pixelLineWidth 0"/>
-              <v:f eqn="sum @0 1 0"/>
-              <v:f eqn="sum 0 0 @1"/>
-              <v:f eqn="prod @2 1 2"/>
-              <v:f eqn="prod @3 21600 pixelWidth"/>
-              <v:f eqn="prod @3 21600 pixelHeight"/>
-              <v:f eqn="sum @0 0 1"/>
-              <v:f eqn="prod @6 1 2"/>
-              <v:f eqn="prod @7 21600 pixelWidth"/>
-              <v:f eqn="sum @8 21600 0"/>
-              <v:f eqn="prod @7 21600 pixelHeight"/>
-              <v:f eqn="sum @10 21600 0"/>
-            </v:formulas>
-            <v:path o:extrusionok="f" gradientshapeok="t" o:connecttype="rect"/>
-            <o:lock v:ext="edit" aspectratio="t"/>
-          </v:shapetype>
-          <v:shape id="_x0000_i1025" type="#_x0000_t75" style="width:373pt;height:115.5pt">
+          <v:shape id="_x0000_i1025" type="#_x0000_t75" style="width:372.75pt;height:115.3pt">
             <v:imagedata r:id="rId27" o:title="potentiometer" croptop="5689f" cropbottom="5475f" cropright="868f"/>
           </v:shape>
         </w:pict>
@@ -5579,7 +5533,7 @@
 </file>
 
 <file path=customXml/itemProps1.xml><?xml version="1.0" encoding="utf-8"?>
-<ds:datastoreItem xmlns:ds="http://schemas.openxmlformats.org/officeDocument/2006/customXml" ds:itemID="{9FEE8B54-4618-4485-B8F9-66E668311841}">
+<ds:datastoreItem xmlns:ds="http://schemas.openxmlformats.org/officeDocument/2006/customXml" ds:itemID="{E9CAC8C3-4FBE-41AE-AEF7-02A11DA900A1}">
   <ds:schemaRefs>
     <ds:schemaRef ds:uri="http://schemas.openxmlformats.org/officeDocument/2006/bibliography"/>
   </ds:schemaRefs>

</xml_diff>